<commit_message>
dos: add user case 35 'Selecionar Plataforma'
</commit_message>
<xml_diff>
--- a/ProjetoVitrineVirtural/Documentation/Artefatos-final/CasosDeUso-v2.docx
+++ b/ProjetoVitrineVirtural/Documentation/Artefatos-final/CasosDeUso-v2.docx
@@ -129,7 +129,25 @@
           <w:sz w:val="24"/>
           <w:szCs w:val="24"/>
         </w:rPr>
-        <w:t>UC 003: Logar no sistema</w:t>
+        <w:t xml:space="preserve">UC 003: </w:t>
+      </w:r>
+      <w:proofErr w:type="spellStart"/>
+      <w:r>
+        <w:rPr>
+          <w:rFonts w:ascii="Arial" w:hAnsi="Arial" w:cs="Arial"/>
+          <w:sz w:val="24"/>
+          <w:szCs w:val="24"/>
+        </w:rPr>
+        <w:t>Logar</w:t>
+      </w:r>
+      <w:proofErr w:type="spellEnd"/>
+      <w:r>
+        <w:rPr>
+          <w:rFonts w:ascii="Arial" w:hAnsi="Arial" w:cs="Arial"/>
+          <w:sz w:val="24"/>
+          <w:szCs w:val="24"/>
+        </w:rPr>
+        <w:t xml:space="preserve"> no sistema</w:t>
       </w:r>
     </w:p>
     <w:p>
@@ -1496,6 +1514,28 @@
     </w:p>
     <w:p>
       <w:pPr>
+        <w:pStyle w:val="PargrafodaLista"/>
+        <w:numPr>
+          <w:ilvl w:val="0"/>
+          <w:numId w:val="3"/>
+        </w:numPr>
+        <w:rPr>
+          <w:rFonts w:ascii="Arial" w:hAnsi="Arial" w:cs="Arial"/>
+          <w:sz w:val="24"/>
+          <w:szCs w:val="24"/>
+        </w:rPr>
+      </w:pPr>
+      <w:r>
+        <w:rPr>
+          <w:rFonts w:ascii="Arial" w:hAnsi="Arial" w:cs="Arial"/>
+          <w:sz w:val="24"/>
+          <w:szCs w:val="24"/>
+        </w:rPr>
+        <w:t>UC 35: Selecionar plataforma</w:t>
+      </w:r>
+    </w:p>
+    <w:p>
+      <w:pPr>
         <w:rPr>
           <w:rFonts w:ascii="Arial" w:hAnsi="Arial" w:cs="Arial"/>
           <w:sz w:val="24"/>
@@ -1645,30 +1685,88 @@
           <w:szCs w:val="24"/>
         </w:rPr>
       </w:pPr>
+      <w:proofErr w:type="spellStart"/>
       <w:r>
         <w:rPr>
           <w:rFonts w:ascii="Arial" w:hAnsi="Arial" w:cs="Arial"/>
           <w:sz w:val="24"/>
           <w:szCs w:val="24"/>
         </w:rPr>
-        <w:t>Extend seta pra trás, vem sempre de um gateway; opção.</w:t>
+        <w:t>Extend</w:t>
       </w:r>
-    </w:p>
-    <w:p>
-      <w:pPr>
-        <w:rPr>
-          <w:rFonts w:ascii="Arial" w:hAnsi="Arial" w:cs="Arial"/>
-          <w:sz w:val="24"/>
-          <w:szCs w:val="24"/>
-        </w:rPr>
-      </w:pPr>
+      <w:proofErr w:type="spellEnd"/>
       <w:r>
         <w:rPr>
           <w:rFonts w:ascii="Arial" w:hAnsi="Arial" w:cs="Arial"/>
           <w:sz w:val="24"/>
           <w:szCs w:val="24"/>
         </w:rPr>
-        <w:t>Includ seta para frente, vem de uma sequencia de processo; obrigação.</w:t>
+        <w:t xml:space="preserve"> seta </w:t>
+      </w:r>
+      <w:proofErr w:type="gramStart"/>
+      <w:r>
+        <w:rPr>
+          <w:rFonts w:ascii="Arial" w:hAnsi="Arial" w:cs="Arial"/>
+          <w:sz w:val="24"/>
+          <w:szCs w:val="24"/>
+        </w:rPr>
+        <w:t>pra</w:t>
+      </w:r>
+      <w:proofErr w:type="gramEnd"/>
+      <w:r>
+        <w:rPr>
+          <w:rFonts w:ascii="Arial" w:hAnsi="Arial" w:cs="Arial"/>
+          <w:sz w:val="24"/>
+          <w:szCs w:val="24"/>
+        </w:rPr>
+        <w:t xml:space="preserve"> trás, vem sempre de um gateway; opção.</w:t>
+      </w:r>
+    </w:p>
+    <w:p>
+      <w:pPr>
+        <w:rPr>
+          <w:rFonts w:ascii="Arial" w:hAnsi="Arial" w:cs="Arial"/>
+          <w:sz w:val="24"/>
+          <w:szCs w:val="24"/>
+        </w:rPr>
+      </w:pPr>
+      <w:proofErr w:type="spellStart"/>
+      <w:r>
+        <w:rPr>
+          <w:rFonts w:ascii="Arial" w:hAnsi="Arial" w:cs="Arial"/>
+          <w:sz w:val="24"/>
+          <w:szCs w:val="24"/>
+        </w:rPr>
+        <w:t>Includ</w:t>
+      </w:r>
+      <w:proofErr w:type="spellEnd"/>
+      <w:r>
+        <w:rPr>
+          <w:rFonts w:ascii="Arial" w:hAnsi="Arial" w:cs="Arial"/>
+          <w:sz w:val="24"/>
+          <w:szCs w:val="24"/>
+        </w:rPr>
+        <w:t xml:space="preserve"> seta para frente, vem de uma </w:t>
+      </w:r>
+      <w:proofErr w:type="spellStart"/>
+      <w:proofErr w:type="gramStart"/>
+      <w:r>
+        <w:rPr>
+          <w:rFonts w:ascii="Arial" w:hAnsi="Arial" w:cs="Arial"/>
+          <w:sz w:val="24"/>
+          <w:szCs w:val="24"/>
+        </w:rPr>
+        <w:t>sequencia</w:t>
+      </w:r>
+      <w:proofErr w:type="spellEnd"/>
+      <w:proofErr w:type="gramEnd"/>
+      <w:r>
+        <w:rPr>
+          <w:rFonts w:ascii="Arial" w:hAnsi="Arial" w:cs="Arial"/>
+          <w:sz w:val="24"/>
+          <w:szCs w:val="24"/>
+        </w:rPr>
+        <w:t xml:space="preserve"> de processo; obrigação.</w:t>
       </w:r>
     </w:p>
     <w:p>
@@ -1948,7 +2046,25 @@
                 <w:sz w:val="24"/>
                 <w:szCs w:val="24"/>
               </w:rPr>
-              <w:t xml:space="preserve"> e usuários  cliente do mercado</w:t>
+              <w:t xml:space="preserve"> e </w:t>
+            </w:r>
+            <w:proofErr w:type="gramStart"/>
+            <w:r>
+              <w:rPr>
+                <w:rFonts w:ascii="Arial" w:hAnsi="Arial" w:cs="Arial"/>
+                <w:sz w:val="24"/>
+                <w:szCs w:val="24"/>
+              </w:rPr>
+              <w:t>usuários  cliente</w:t>
+            </w:r>
+            <w:proofErr w:type="gramEnd"/>
+            <w:r>
+              <w:rPr>
+                <w:rFonts w:ascii="Arial" w:hAnsi="Arial" w:cs="Arial"/>
+                <w:sz w:val="24"/>
+                <w:szCs w:val="24"/>
+              </w:rPr>
+              <w:t xml:space="preserve"> do mercado</w:t>
             </w:r>
             <w:r>
               <w:rPr>
@@ -2125,15 +2241,25 @@
                 <w:sz w:val="24"/>
                 <w:szCs w:val="24"/>
               </w:rPr>
-              <w:t xml:space="preserve"> usuários  cliente do mercado</w:t>
-            </w:r>
-            <w:r>
-              <w:rPr>
-                <w:rFonts w:ascii="Arial" w:hAnsi="Arial" w:cs="Arial"/>
-                <w:sz w:val="24"/>
-                <w:szCs w:val="24"/>
-              </w:rPr>
               <w:t xml:space="preserve"> </w:t>
+            </w:r>
+            <w:proofErr w:type="gramStart"/>
+            <w:r>
+              <w:rPr>
+                <w:rFonts w:ascii="Arial" w:hAnsi="Arial" w:cs="Arial"/>
+                <w:sz w:val="24"/>
+                <w:szCs w:val="24"/>
+              </w:rPr>
+              <w:t>usuários  cliente</w:t>
+            </w:r>
+            <w:proofErr w:type="gramEnd"/>
+            <w:r>
+              <w:rPr>
+                <w:rFonts w:ascii="Arial" w:hAnsi="Arial" w:cs="Arial"/>
+                <w:sz w:val="24"/>
+                <w:szCs w:val="24"/>
+              </w:rPr>
+              <w:t xml:space="preserve"> do mercado </w:t>
             </w:r>
             <w:r>
               <w:rPr>
@@ -3183,7 +3309,25 @@
                 <w:sz w:val="24"/>
                 <w:szCs w:val="24"/>
               </w:rPr>
-              <w:t>Caso de uso – Logar no sistema</w:t>
+              <w:t xml:space="preserve">Caso de uso – </w:t>
+            </w:r>
+            <w:proofErr w:type="spellStart"/>
+            <w:r>
+              <w:rPr>
+                <w:rFonts w:ascii="Arial" w:hAnsi="Arial" w:cs="Arial"/>
+                <w:sz w:val="24"/>
+                <w:szCs w:val="24"/>
+              </w:rPr>
+              <w:t>Logar</w:t>
+            </w:r>
+            <w:proofErr w:type="spellEnd"/>
+            <w:r>
+              <w:rPr>
+                <w:rFonts w:ascii="Arial" w:hAnsi="Arial" w:cs="Arial"/>
+                <w:sz w:val="24"/>
+                <w:szCs w:val="24"/>
+              </w:rPr>
+              <w:t xml:space="preserve"> no sistema</w:t>
             </w:r>
           </w:p>
         </w:tc>
@@ -7220,7 +7364,25 @@
                 <w:sz w:val="24"/>
                 <w:szCs w:val="24"/>
               </w:rPr>
-              <w:t>Após o usuário logar com sua conta o sistema inicializará o menu cliente por onde o usuário irá navegar pelo app.</w:t>
+              <w:t xml:space="preserve">Após o usuário </w:t>
+            </w:r>
+            <w:proofErr w:type="spellStart"/>
+            <w:r>
+              <w:rPr>
+                <w:rFonts w:ascii="Arial" w:hAnsi="Arial" w:cs="Arial"/>
+                <w:sz w:val="24"/>
+                <w:szCs w:val="24"/>
+              </w:rPr>
+              <w:t>logar</w:t>
+            </w:r>
+            <w:proofErr w:type="spellEnd"/>
+            <w:r>
+              <w:rPr>
+                <w:rFonts w:ascii="Arial" w:hAnsi="Arial" w:cs="Arial"/>
+                <w:sz w:val="24"/>
+                <w:szCs w:val="24"/>
+              </w:rPr>
+              <w:t xml:space="preserve"> com sua conta o sistema inicializará o menu cliente por onde o usuário irá navegar pelo app.</w:t>
             </w:r>
           </w:p>
         </w:tc>
@@ -20111,7 +20273,25 @@
                 <w:sz w:val="24"/>
                 <w:szCs w:val="24"/>
               </w:rPr>
-              <w:t>O mercado irá logar com seu perfil na plataforma.</w:t>
+              <w:t xml:space="preserve">O mercado irá </w:t>
+            </w:r>
+            <w:proofErr w:type="spellStart"/>
+            <w:r>
+              <w:rPr>
+                <w:rFonts w:ascii="Arial" w:hAnsi="Arial" w:cs="Arial"/>
+                <w:sz w:val="24"/>
+                <w:szCs w:val="24"/>
+              </w:rPr>
+              <w:t>logar</w:t>
+            </w:r>
+            <w:proofErr w:type="spellEnd"/>
+            <w:r>
+              <w:rPr>
+                <w:rFonts w:ascii="Arial" w:hAnsi="Arial" w:cs="Arial"/>
+                <w:sz w:val="24"/>
+                <w:szCs w:val="24"/>
+              </w:rPr>
+              <w:t xml:space="preserve"> com seu perfil na plataforma.</w:t>
             </w:r>
           </w:p>
         </w:tc>
@@ -20170,7 +20350,25 @@
                 <w:sz w:val="24"/>
                 <w:szCs w:val="24"/>
               </w:rPr>
-              <w:t>O mercado loga em seu perfil.</w:t>
+              <w:t xml:space="preserve">O mercado </w:t>
+            </w:r>
+            <w:proofErr w:type="spellStart"/>
+            <w:r>
+              <w:rPr>
+                <w:rFonts w:ascii="Arial" w:hAnsi="Arial" w:cs="Arial"/>
+                <w:sz w:val="24"/>
+                <w:szCs w:val="24"/>
+              </w:rPr>
+              <w:t>loga</w:t>
+            </w:r>
+            <w:proofErr w:type="spellEnd"/>
+            <w:r>
+              <w:rPr>
+                <w:rFonts w:ascii="Arial" w:hAnsi="Arial" w:cs="Arial"/>
+                <w:sz w:val="24"/>
+                <w:szCs w:val="24"/>
+              </w:rPr>
+              <w:t xml:space="preserve"> em seu perfil.</w:t>
             </w:r>
           </w:p>
         </w:tc>
@@ -20771,7 +20969,25 @@
                 <w:sz w:val="24"/>
                 <w:szCs w:val="24"/>
               </w:rPr>
-              <w:t>O usuário loga em seu perfil.</w:t>
+              <w:t xml:space="preserve">O usuário </w:t>
+            </w:r>
+            <w:proofErr w:type="spellStart"/>
+            <w:r>
+              <w:rPr>
+                <w:rFonts w:ascii="Arial" w:hAnsi="Arial" w:cs="Arial"/>
+                <w:sz w:val="24"/>
+                <w:szCs w:val="24"/>
+              </w:rPr>
+              <w:t>loga</w:t>
+            </w:r>
+            <w:proofErr w:type="spellEnd"/>
+            <w:r>
+              <w:rPr>
+                <w:rFonts w:ascii="Arial" w:hAnsi="Arial" w:cs="Arial"/>
+                <w:sz w:val="24"/>
+                <w:szCs w:val="24"/>
+              </w:rPr>
+              <w:t xml:space="preserve"> em seu perfil.</w:t>
             </w:r>
           </w:p>
         </w:tc>

</xml_diff>

<commit_message>
docs: atualizada documentação de casos de uso
</commit_message>
<xml_diff>
--- a/ProjetoVitrineVirtural/Documentation/Artefatos-final/CasosDeUso-v2.docx
+++ b/ProjetoVitrineVirtural/Documentation/Artefatos-final/CasosDeUso-v2.docx
@@ -2,6 +2,28 @@
 <file path=word/document.xml><?xml version="1.0" encoding="utf-8"?>
 <w:document xmlns:wpc="http://schemas.microsoft.com/office/word/2010/wordprocessingCanvas" xmlns:cx="http://schemas.microsoft.com/office/drawing/2014/chartex" xmlns:cx1="http://schemas.microsoft.com/office/drawing/2015/9/8/chartex" xmlns:cx2="http://schemas.microsoft.com/office/drawing/2015/10/21/chartex" xmlns:cx3="http://schemas.microsoft.com/office/drawing/2016/5/9/chartex" xmlns:cx4="http://schemas.microsoft.com/office/drawing/2016/5/10/chartex" xmlns:cx5="http://schemas.microsoft.com/office/drawing/2016/5/11/chartex" xmlns:cx6="http://schemas.microsoft.com/office/drawing/2016/5/12/chartex" xmlns:cx7="http://schemas.microsoft.com/office/drawing/2016/5/13/chartex" xmlns:cx8="http://schemas.microsoft.com/office/drawing/2016/5/14/chartex" xmlns:mc="http://schemas.openxmlformats.org/markup-compatibility/2006" xmlns:aink="http://schemas.microsoft.com/office/drawing/2016/ink" xmlns:am3d="http://schemas.microsoft.com/office/drawing/2017/model3d" xmlns:o="urn:schemas-microsoft-com:office:office" xmlns:oel="http://schemas.microsoft.com/office/2019/extlst" xmlns:r="http://schemas.openxmlformats.org/officeDocument/2006/relationships" xmlns:m="http://schemas.openxmlformats.org/officeDocument/2006/math" xmlns:v="urn:schemas-microsoft-com:vml" xmlns:wp14="http://schemas.microsoft.com/office/word/2010/wordprocessingDrawing" xmlns:wp="http://schemas.openxmlformats.org/drawingml/2006/wordprocessingDrawing" xmlns:w10="urn:schemas-microsoft-com:office:word" xmlns:w="http://schemas.openxmlformats.org/wordprocessingml/2006/main" xmlns:w14="http://schemas.microsoft.com/office/word/2010/wordml" xmlns:w15="http://schemas.microsoft.com/office/word/2012/wordml" xmlns:w16cex="http://schemas.microsoft.com/office/word/2018/wordml/cex" xmlns:w16cid="http://schemas.microsoft.com/office/word/2016/wordml/cid" xmlns:w16="http://schemas.microsoft.com/office/word/2018/wordml" xmlns:w16du="http://schemas.microsoft.com/office/word/2023/wordml/word16du" xmlns:w16sdtdh="http://schemas.microsoft.com/office/word/2020/wordml/sdtdatahash" xmlns:w16se="http://schemas.microsoft.com/office/word/2015/wordml/symex" xmlns:wpg="http://schemas.microsoft.com/office/word/2010/wordprocessingGroup" xmlns:wpi="http://schemas.microsoft.com/office/word/2010/wordprocessingInk" xmlns:wne="http://schemas.microsoft.com/office/word/2006/wordml" xmlns:wps="http://schemas.microsoft.com/office/word/2010/wordprocessingShape" mc:Ignorable="w14 w15 w16se w16cid w16 w16cex w16sdtdh w16du wp14">
   <w:body>
+    <w:p>
+      <w:pPr>
+        <w:rPr>
+          <w:rFonts w:ascii="Arial" w:hAnsi="Arial" w:cs="Arial"/>
+          <w:b/>
+          <w:bCs/>
+          <w:sz w:val="28"/>
+          <w:szCs w:val="28"/>
+        </w:rPr>
+      </w:pPr>
+    </w:p>
+    <w:p>
+      <w:pPr>
+        <w:rPr>
+          <w:rFonts w:ascii="Arial" w:hAnsi="Arial" w:cs="Arial"/>
+          <w:b/>
+          <w:bCs/>
+          <w:sz w:val="28"/>
+          <w:szCs w:val="28"/>
+        </w:rPr>
+      </w:pPr>
+    </w:p>
     <w:p>
       <w:pPr>
         <w:rPr>
@@ -32,15 +54,6 @@
         </w:rPr>
         <w:t>:</w:t>
       </w:r>
-    </w:p>
-    <w:p>
-      <w:pPr>
-        <w:rPr>
-          <w:rFonts w:ascii="Arial" w:hAnsi="Arial" w:cs="Arial"/>
-          <w:sz w:val="28"/>
-          <w:szCs w:val="28"/>
-        </w:rPr>
-      </w:pPr>
     </w:p>
     <w:p>
       <w:pPr>
@@ -1513,7 +1526,23 @@
           <w:sz w:val="24"/>
           <w:szCs w:val="24"/>
         </w:rPr>
-        <w:t>UC 35: Selecionar plataforma</w:t>
+        <w:t xml:space="preserve">UC </w:t>
+      </w:r>
+      <w:r>
+        <w:rPr>
+          <w:rFonts w:ascii="Arial" w:hAnsi="Arial" w:cs="Arial"/>
+          <w:sz w:val="24"/>
+          <w:szCs w:val="24"/>
+        </w:rPr>
+        <w:t>0</w:t>
+      </w:r>
+      <w:r>
+        <w:rPr>
+          <w:rFonts w:ascii="Arial" w:hAnsi="Arial" w:cs="Arial"/>
+          <w:sz w:val="24"/>
+          <w:szCs w:val="24"/>
+        </w:rPr>
+        <w:t>35: Selecionar plataforma</w:t>
       </w:r>
     </w:p>
     <w:p>
@@ -1688,6 +1717,16 @@
           <w:szCs w:val="24"/>
         </w:rPr>
         <w:t>Visão de acesso ao sistema</w:t>
+      </w:r>
+      <w:r>
+        <w:rPr>
+          <w:rFonts w:ascii="Arial" w:hAnsi="Arial" w:cs="Arial"/>
+          <w:b/>
+          <w:bCs/>
+          <w:sz w:val="24"/>
+          <w:szCs w:val="24"/>
+        </w:rPr>
+        <w:t>:</w:t>
       </w:r>
     </w:p>
     <w:p>
@@ -1781,8 +1820,17 @@
           <w:sz w:val="24"/>
           <w:szCs w:val="24"/>
         </w:rPr>
-        <w:lastRenderedPageBreak/>
         <w:t>Visão de atividades do usuário cliente</w:t>
+      </w:r>
+      <w:r>
+        <w:rPr>
+          <w:rFonts w:ascii="Arial" w:hAnsi="Arial" w:cs="Arial"/>
+          <w:b/>
+          <w:bCs/>
+          <w:sz w:val="24"/>
+          <w:szCs w:val="24"/>
+        </w:rPr>
+        <w:t>:</w:t>
       </w:r>
     </w:p>
     <w:p>
@@ -1992,6 +2040,16 @@
         </w:rPr>
         <w:t>Visão de atividades do usuário mercado</w:t>
       </w:r>
+      <w:r>
+        <w:rPr>
+          <w:rFonts w:ascii="Arial" w:hAnsi="Arial" w:cs="Arial"/>
+          <w:b/>
+          <w:bCs/>
+          <w:sz w:val="24"/>
+          <w:szCs w:val="24"/>
+        </w:rPr>
+        <w:t>:</w:t>
+      </w:r>
     </w:p>
     <w:p>
       <w:pPr>
@@ -19125,7 +19183,6 @@
                 <w:sz w:val="24"/>
                 <w:szCs w:val="24"/>
               </w:rPr>
-              <w:lastRenderedPageBreak/>
               <w:t>Pós-condição</w:t>
             </w:r>
           </w:p>
@@ -23966,15 +24023,7 @@
                 <w:sz w:val="24"/>
                 <w:szCs w:val="24"/>
               </w:rPr>
-              <w:t xml:space="preserve">Caso de uso – </w:t>
-            </w:r>
-            <w:r>
-              <w:rPr>
-                <w:rFonts w:ascii="Arial" w:hAnsi="Arial" w:cs="Arial"/>
-                <w:sz w:val="24"/>
-                <w:szCs w:val="24"/>
-              </w:rPr>
-              <w:t>Selecionar plataforma</w:t>
+              <w:t>Caso de uso – Selecionar plataforma</w:t>
             </w:r>
           </w:p>
         </w:tc>
@@ -24034,15 +24083,7 @@
                 <w:sz w:val="24"/>
                 <w:szCs w:val="24"/>
               </w:rPr>
-              <w:t>UC 03</w:t>
-            </w:r>
-            <w:r>
-              <w:rPr>
-                <w:rFonts w:ascii="Arial" w:hAnsi="Arial" w:cs="Arial"/>
-                <w:sz w:val="24"/>
-                <w:szCs w:val="24"/>
-              </w:rPr>
-              <w:t>5</w:t>
+              <w:t>UC 035</w:t>
             </w:r>
           </w:p>
         </w:tc>
@@ -24220,23 +24261,7 @@
                 <w:sz w:val="24"/>
                 <w:szCs w:val="24"/>
               </w:rPr>
-              <w:t xml:space="preserve">O </w:t>
-            </w:r>
-            <w:r>
-              <w:rPr>
-                <w:rFonts w:ascii="Arial" w:hAnsi="Arial" w:cs="Arial"/>
-                <w:sz w:val="24"/>
-                <w:szCs w:val="24"/>
-              </w:rPr>
-              <w:t>sistema ter validado login de acesso</w:t>
-            </w:r>
-            <w:r>
-              <w:rPr>
-                <w:rFonts w:ascii="Arial" w:hAnsi="Arial" w:cs="Arial"/>
-                <w:sz w:val="24"/>
-                <w:szCs w:val="24"/>
-              </w:rPr>
-              <w:t>;</w:t>
+              <w:t>O sistema ter validado login de acesso;</w:t>
             </w:r>
           </w:p>
         </w:tc>
@@ -24429,15 +24454,7 @@
                 <w:sz w:val="24"/>
                 <w:szCs w:val="24"/>
               </w:rPr>
-              <w:t xml:space="preserve">O </w:t>
-            </w:r>
-            <w:r>
-              <w:rPr>
-                <w:rFonts w:ascii="Arial" w:hAnsi="Arial" w:cs="Arial"/>
-                <w:sz w:val="24"/>
-                <w:szCs w:val="24"/>
-              </w:rPr>
-              <w:t>sistema imprime o menu de opções de acordo com o tipo de usuário (mercado ou cliente).</w:t>
+              <w:t>O sistema imprime o menu de opções de acordo com o tipo de usuário (mercado ou cliente).</w:t>
             </w:r>
           </w:p>
         </w:tc>
@@ -24503,23 +24520,7 @@
                 <w:sz w:val="24"/>
                 <w:szCs w:val="24"/>
               </w:rPr>
-              <w:t xml:space="preserve">O </w:t>
-            </w:r>
-            <w:r>
-              <w:rPr>
-                <w:rFonts w:ascii="Arial" w:hAnsi="Arial" w:cs="Arial"/>
-                <w:sz w:val="24"/>
-                <w:szCs w:val="24"/>
-              </w:rPr>
-              <w:t>usuario não ter cadastro</w:t>
-            </w:r>
-            <w:r>
-              <w:rPr>
-                <w:rFonts w:ascii="Arial" w:hAnsi="Arial" w:cs="Arial"/>
-                <w:sz w:val="24"/>
-                <w:szCs w:val="24"/>
-              </w:rPr>
-              <w:t>.</w:t>
+              <w:t>O usuario não ter cadastro.</w:t>
             </w:r>
           </w:p>
         </w:tc>

</xml_diff>